<commit_message>
Bug corrected when no data in DB 20210818
</commit_message>
<xml_diff>
--- a/SolutionSetup.docx
+++ b/SolutionSetup.docx
@@ -238,7 +238,19 @@
         <w:rPr>
           <w:lang w:val="en-US"/>
         </w:rPr>
-        <w:t xml:space="preserve">(optional) Install </w:t>
+        <w:t>(optional</w:t>
+      </w:r>
+      <w:r>
+        <w:rPr>
+          <w:lang w:val="en-US"/>
+        </w:rPr>
+        <w:t xml:space="preserve"> and more related with development than with production stages</w:t>
+      </w:r>
+      <w:r>
+        <w:rPr>
+          <w:lang w:val="en-US"/>
+        </w:rPr>
+        <w:t xml:space="preserve">) Install </w:t>
       </w:r>
       <w:proofErr w:type="spellStart"/>
       <w:r>
@@ -395,19 +407,7 @@
         <w:rPr>
           <w:lang w:val="en-US"/>
         </w:rPr>
-        <w:t xml:space="preserve">(otherwise, change </w:t>
-      </w:r>
-      <w:r>
-        <w:rPr>
-          <w:lang w:val="en-US"/>
-        </w:rPr>
-        <w:t>connections string to MongoDB accordingly</w:t>
-      </w:r>
-      <w:r>
-        <w:rPr>
-          <w:lang w:val="en-US"/>
-        </w:rPr>
-        <w:t xml:space="preserve"> in the projects configuration files).</w:t>
+        <w:t>(otherwise, change connections string to MongoDB accordingly in the projects configuration files).</w:t>
       </w:r>
     </w:p>
     <w:p>
@@ -1216,6 +1216,82 @@
     </w:p>
     <w:p>
       <w:pPr>
+        <w:pStyle w:val="PargrafodaLista"/>
+        <w:numPr>
+          <w:ilvl w:val="0"/>
+          <w:numId w:val="4"/>
+        </w:numPr>
+        <w:rPr>
+          <w:lang w:val="en-US"/>
+        </w:rPr>
+      </w:pPr>
+      <w:r>
+        <w:rPr>
+          <w:lang w:val="en-US"/>
+        </w:rPr>
+        <w:t>T</w:t>
+      </w:r>
+      <w:r>
+        <w:rPr>
+          <w:lang w:val="en-US"/>
+        </w:rPr>
+        <w:t>o launch</w:t>
+      </w:r>
+      <w:r>
+        <w:rPr>
+          <w:lang w:val="en-US"/>
+        </w:rPr>
+        <w:t>, write</w:t>
+      </w:r>
+      <w:r>
+        <w:rPr>
+          <w:lang w:val="en-US"/>
+        </w:rPr>
+        <w:t xml:space="preserve">:  node </w:t>
+      </w:r>
+      <w:r>
+        <w:rPr>
+          <w:lang w:val="en-US"/>
+        </w:rPr>
+        <w:t>app</w:t>
+      </w:r>
+      <w:r>
+        <w:rPr>
+          <w:lang w:val="en-US"/>
+        </w:rPr>
+        <w:t xml:space="preserve"> (if </w:t>
+      </w:r>
+      <w:proofErr w:type="spellStart"/>
+      <w:r>
+        <w:rPr>
+          <w:lang w:val="en-US"/>
+        </w:rPr>
+        <w:t>nodemon</w:t>
+      </w:r>
+      <w:proofErr w:type="spellEnd"/>
+      <w:r>
+        <w:rPr>
+          <w:lang w:val="en-US"/>
+        </w:rPr>
+        <w:t xml:space="preserve"> is installed just write: </w:t>
+      </w:r>
+      <w:proofErr w:type="spellStart"/>
+      <w:r>
+        <w:rPr>
+          <w:lang w:val="en-US"/>
+        </w:rPr>
+        <w:t>nodemon</w:t>
+      </w:r>
+      <w:proofErr w:type="spellEnd"/>
+      <w:r>
+        <w:rPr>
+          <w:lang w:val="en-US"/>
+        </w:rPr>
+        <w:t>).</w:t>
+      </w:r>
+    </w:p>
+    <w:p>
+      <w:pPr>
         <w:rPr>
           <w:lang w:val="en-US"/>
         </w:rPr>
@@ -1523,6 +1599,7 @@
         <w:rPr>
           <w:lang w:val="en-US"/>
         </w:rPr>
+        <w:lastRenderedPageBreak/>
         <w:t xml:space="preserve">(it will start installing all the modules and dependencies present in </w:t>
       </w:r>
       <w:proofErr w:type="spellStart"/>
@@ -1557,7 +1634,6 @@
         <w:rPr>
           <w:lang w:val="en-US"/>
         </w:rPr>
-        <w:lastRenderedPageBreak/>
         <w:t xml:space="preserve">Open Git Bash in the root folder of the project and, in the command line, write: </w:t>
       </w:r>
       <w:r>
@@ -1642,49 +1718,91 @@
         <w:rPr>
           <w:lang w:val="en-US"/>
         </w:rPr>
-        <w:t>Fill</w:t>
-      </w:r>
-      <w:r>
-        <w:rPr>
-          <w:lang w:val="en-US"/>
-        </w:rPr>
-        <w:t xml:space="preserve"> the </w:t>
-      </w:r>
-      <w:r>
-        <w:rPr>
-          <w:lang w:val="en-US"/>
-        </w:rPr>
-        <w:t>config</w:t>
-      </w:r>
-      <w:r>
-        <w:rPr>
-          <w:lang w:val="en-US"/>
-        </w:rPr>
-        <w:t xml:space="preserve">.js file in the project </w:t>
-      </w:r>
-      <w:r>
-        <w:rPr>
-          <w:lang w:val="en-US"/>
-        </w:rPr>
-        <w:t>env</w:t>
-      </w:r>
-      <w:r>
-        <w:rPr>
-          <w:lang w:val="en-US"/>
-        </w:rPr>
-        <w:t xml:space="preserve"> folder and edit it, updating the </w:t>
-      </w:r>
-      <w:r>
-        <w:rPr>
-          <w:lang w:val="en-US"/>
-        </w:rPr>
-        <w:t xml:space="preserve">port, user, application endpoints, </w:t>
-      </w:r>
-      <w:r>
-        <w:rPr>
-          <w:lang w:val="en-US"/>
-        </w:rPr>
-        <w:t>and connections string to MongoDB accordingly</w:t>
+        <w:t>Fill the config.js file in the project env folder and edit it, updating the port, user, application endpoints, and connections string to MongoDB accordingly.</w:t>
+      </w:r>
+    </w:p>
+    <w:p>
+      <w:pPr>
+        <w:pStyle w:val="PargrafodaLista"/>
+        <w:numPr>
+          <w:ilvl w:val="0"/>
+          <w:numId w:val="4"/>
+        </w:numPr>
+        <w:rPr>
+          <w:lang w:val="en-US"/>
+        </w:rPr>
+      </w:pPr>
+      <w:r>
+        <w:rPr>
+          <w:lang w:val="en-US"/>
+        </w:rPr>
+        <w:t>T</w:t>
+      </w:r>
+      <w:r>
+        <w:rPr>
+          <w:lang w:val="en-US"/>
+        </w:rPr>
+        <w:t>o launch</w:t>
+      </w:r>
+      <w:r>
+        <w:rPr>
+          <w:lang w:val="en-US"/>
+        </w:rPr>
+        <w:t>, write</w:t>
+      </w:r>
+      <w:r>
+        <w:rPr>
+          <w:lang w:val="en-US"/>
+        </w:rPr>
+        <w:t xml:space="preserve">:  node </w:t>
+      </w:r>
+      <w:proofErr w:type="spellStart"/>
+      <w:r>
+        <w:rPr>
+          <w:lang w:val="en-US"/>
+        </w:rPr>
+        <w:t>src</w:t>
+      </w:r>
+      <w:proofErr w:type="spellEnd"/>
+      <w:r>
+        <w:rPr>
+          <w:lang w:val="en-US"/>
+        </w:rPr>
+        <w:t xml:space="preserve"> (</w:t>
+      </w:r>
+      <w:r>
+        <w:rPr>
+          <w:lang w:val="en-US"/>
+        </w:rPr>
+        <w:t xml:space="preserve">if </w:t>
+      </w:r>
+      <w:proofErr w:type="spellStart"/>
+      <w:r>
+        <w:rPr>
+          <w:lang w:val="en-US"/>
+        </w:rPr>
+        <w:t>nodemon</w:t>
+      </w:r>
+      <w:proofErr w:type="spellEnd"/>
+      <w:r>
+        <w:rPr>
+          <w:lang w:val="en-US"/>
+        </w:rPr>
+        <w:t xml:space="preserve"> is installed just write: </w:t>
+      </w:r>
+      <w:proofErr w:type="spellStart"/>
+      <w:r>
+        <w:rPr>
+          <w:lang w:val="en-US"/>
+        </w:rPr>
+        <w:t>nodemon</w:t>
+      </w:r>
+      <w:proofErr w:type="spellEnd"/>
+      <w:r>
+        <w:rPr>
+          <w:lang w:val="en-US"/>
+        </w:rPr>
+        <w:t>)</w:t>
       </w:r>
       <w:r>
         <w:rPr>
@@ -1696,46 +1814,12 @@
     <w:p>
       <w:pPr>
         <w:pStyle w:val="PargrafodaLista"/>
-        <w:numPr>
-          <w:ilvl w:val="0"/>
-          <w:numId w:val="4"/>
-        </w:numPr>
-        <w:rPr>
-          <w:lang w:val="en-US"/>
-        </w:rPr>
-      </w:pPr>
-      <w:r>
-        <w:rPr>
-          <w:lang w:val="en-US"/>
-        </w:rPr>
-        <w:t>T</w:t>
-      </w:r>
-      <w:r>
-        <w:rPr>
-          <w:lang w:val="en-US"/>
-        </w:rPr>
-        <w:t>o launch</w:t>
-      </w:r>
-      <w:r>
-        <w:rPr>
-          <w:lang w:val="en-US"/>
-        </w:rPr>
-        <w:t>, write</w:t>
-      </w:r>
-      <w:r>
-        <w:rPr>
-          <w:lang w:val="en-US"/>
-        </w:rPr>
-        <w:t xml:space="preserve">:  node </w:t>
-      </w:r>
-      <w:proofErr w:type="spellStart"/>
-      <w:r>
-        <w:rPr>
-          <w:lang w:val="en-US"/>
-        </w:rPr>
-        <w:t>src</w:t>
-      </w:r>
-      <w:proofErr w:type="spellEnd"/>
+        <w:rPr>
+          <w:lang w:val="en-US"/>
+        </w:rPr>
+      </w:pPr>
+      <w:bookmarkStart w:id="0" w:name="_GoBack"/>
+      <w:bookmarkEnd w:id="0"/>
     </w:p>
     <w:p>
       <w:pPr>
@@ -1765,8 +1849,6 @@
           <w:lang w:val="en-US"/>
         </w:rPr>
       </w:pPr>
-      <w:bookmarkStart w:id="0" w:name="_GoBack"/>
-      <w:bookmarkEnd w:id="0"/>
     </w:p>
     <w:p>
       <w:pPr>
@@ -3659,7 +3741,7 @@
 </file>
 
 <file path=customXml/itemProps1.xml><?xml version="1.0" encoding="utf-8"?>
-<ds:datastoreItem xmlns:ds="http://schemas.openxmlformats.org/officeDocument/2006/customXml" ds:itemID="{83A59980-5EBB-4589-ADD7-520BF1406B9A}">
+<ds:datastoreItem xmlns:ds="http://schemas.openxmlformats.org/officeDocument/2006/customXml" ds:itemID="{B326F27E-8B2C-4902-81BA-53A374EE93C4}">
   <ds:schemaRefs>
     <ds:schemaRef ds:uri="http://schemas.openxmlformats.org/officeDocument/2006/bibliography"/>
   </ds:schemaRefs>

</xml_diff>

<commit_message>
NPM updates and documentation corrected 20210916
</commit_message>
<xml_diff>
--- a/SolutionSetup.docx
+++ b/SolutionSetup.docx
@@ -478,6 +478,7 @@
           <w:lang w:val="en-US"/>
         </w:rPr>
       </w:pPr>
+      <w:bookmarkStart w:id="0" w:name="_Hlk81935037"/>
       <w:r>
         <w:rPr>
           <w:lang w:val="en-US"/>
@@ -511,13 +512,15 @@
         </w:rPr>
         <w:t xml:space="preserve">on </w:t>
       </w:r>
+      <w:proofErr w:type="spellStart"/>
       <w:r>
         <w:rPr>
           <w:b/>
           <w:lang w:val="en-US"/>
         </w:rPr>
-        <w:t>recommendations</w:t>
-      </w:r>
+        <w:t>recsearch</w:t>
+      </w:r>
+      <w:proofErr w:type="spellEnd"/>
       <w:r>
         <w:rPr>
           <w:b/>
@@ -623,18 +626,28 @@
         </w:rPr>
         <w:t xml:space="preserve">x on </w:t>
       </w:r>
+      <w:bookmarkStart w:id="1" w:name="_Hlk81934567"/>
+      <w:proofErr w:type="spellStart"/>
       <w:r>
         <w:rPr>
           <w:b/>
           <w:lang w:val="en-US"/>
         </w:rPr>
-        <w:t>recommendations</w:t>
-      </w:r>
-      <w:r>
-        <w:rPr>
-          <w:lang w:val="en-US"/>
-        </w:rPr>
-        <w:t xml:space="preserve"> collection:</w:t>
+        <w:t>recsearch</w:t>
+      </w:r>
+      <w:proofErr w:type="spellEnd"/>
+      <w:r>
+        <w:rPr>
+          <w:lang w:val="en-US"/>
+        </w:rPr>
+        <w:t xml:space="preserve"> </w:t>
+      </w:r>
+      <w:bookmarkEnd w:id="1"/>
+      <w:r>
+        <w:rPr>
+          <w:lang w:val="en-US"/>
+        </w:rPr>
+        <w:t>collection:</w:t>
       </w:r>
       <w:r>
         <w:rPr>
@@ -648,7 +661,13 @@
         <w:rPr>
           <w:lang w:val="en-US"/>
         </w:rPr>
-        <w:t>db.recommendations</w:t>
+        <w:t>db.</w:t>
+      </w:r>
+      <w:r>
+        <w:rPr>
+          <w:lang w:val="en-US"/>
+        </w:rPr>
+        <w:t>recsearch</w:t>
       </w:r>
       <w:proofErr w:type="gramEnd"/>
       <w:r>
@@ -679,6 +698,7 @@
         <w:t>”})</w:t>
       </w:r>
     </w:p>
+    <w:bookmarkEnd w:id="0"/>
     <w:p>
       <w:pPr>
         <w:rPr>
@@ -1634,13 +1654,7 @@
         <w:rPr>
           <w:lang w:val="en-US"/>
         </w:rPr>
-        <w:t xml:space="preserve">Open Git Bash in the root folder of the project and, in the command line, write: </w:t>
-      </w:r>
-      <w:r>
-        <w:rPr>
-          <w:lang w:val="en-US"/>
-        </w:rPr>
-        <w:br/>
+        <w:t xml:space="preserve">Run the following command: </w:t>
       </w:r>
       <w:proofErr w:type="spellStart"/>
       <w:r>
@@ -1654,7 +1668,117 @@
         <w:rPr>
           <w:lang w:val="en-US"/>
         </w:rPr>
-        <w:t xml:space="preserve"> install</w:t>
+        <w:t xml:space="preserve"> </w:t>
+      </w:r>
+      <w:proofErr w:type="spellStart"/>
+      <w:r>
+        <w:rPr>
+          <w:lang w:val="en-US"/>
+        </w:rPr>
+        <w:t>i</w:t>
+      </w:r>
+      <w:proofErr w:type="spellEnd"/>
+      <w:r>
+        <w:rPr>
+          <w:lang w:val="en-US"/>
+        </w:rPr>
+        <w:t xml:space="preserve"> express-</w:t>
+      </w:r>
+      <w:proofErr w:type="spellStart"/>
+      <w:r>
+        <w:rPr>
+          <w:lang w:val="en-US"/>
+        </w:rPr>
+        <w:t>jwt</w:t>
+      </w:r>
+      <w:proofErr w:type="spellEnd"/>
+      <w:r>
+        <w:rPr>
+          <w:lang w:val="en-US"/>
+        </w:rPr>
+        <w:t xml:space="preserve"> </w:t>
+      </w:r>
+      <w:proofErr w:type="spellStart"/>
+      <w:r>
+        <w:rPr>
+          <w:lang w:val="en-US"/>
+        </w:rPr>
+        <w:t>jwks-rsa</w:t>
+      </w:r>
+      <w:proofErr w:type="spellEnd"/>
+    </w:p>
+    <w:p>
+      <w:pPr>
+        <w:pStyle w:val="PargrafodaLista"/>
+        <w:numPr>
+          <w:ilvl w:val="1"/>
+          <w:numId w:val="4"/>
+        </w:numPr>
+        <w:rPr>
+          <w:lang w:val="en-US"/>
+        </w:rPr>
+      </w:pPr>
+      <w:r>
+        <w:rPr>
+          <w:lang w:val="en-US"/>
+        </w:rPr>
+        <w:t>express-</w:t>
+      </w:r>
+      <w:proofErr w:type="spellStart"/>
+      <w:r>
+        <w:rPr>
+          <w:lang w:val="en-US"/>
+        </w:rPr>
+        <w:t>jwt</w:t>
+      </w:r>
+      <w:proofErr w:type="spellEnd"/>
+      <w:r>
+        <w:rPr>
+          <w:lang w:val="en-US"/>
+        </w:rPr>
+        <w:t xml:space="preserve">: A middleware that validates JSON Web Tokens (JWTs) and sets the </w:t>
+      </w:r>
+      <w:proofErr w:type="spellStart"/>
+      <w:r>
+        <w:rPr>
+          <w:lang w:val="en-US"/>
+        </w:rPr>
+        <w:t>req.user</w:t>
+      </w:r>
+      <w:proofErr w:type="spellEnd"/>
+      <w:r>
+        <w:rPr>
+          <w:lang w:val="en-US"/>
+        </w:rPr>
+        <w:t xml:space="preserve"> with its attributes.</w:t>
+      </w:r>
+    </w:p>
+    <w:p>
+      <w:pPr>
+        <w:pStyle w:val="PargrafodaLista"/>
+        <w:numPr>
+          <w:ilvl w:val="1"/>
+          <w:numId w:val="4"/>
+        </w:numPr>
+        <w:rPr>
+          <w:lang w:val="en-US"/>
+        </w:rPr>
+      </w:pPr>
+      <w:bookmarkStart w:id="2" w:name="_GoBack"/>
+      <w:bookmarkEnd w:id="2"/>
+      <w:proofErr w:type="spellStart"/>
+      <w:r>
+        <w:rPr>
+          <w:lang w:val="en-US"/>
+        </w:rPr>
+        <w:t>jwks-rsa</w:t>
+      </w:r>
+      <w:proofErr w:type="spellEnd"/>
+      <w:r>
+        <w:rPr>
+          <w:lang w:val="en-US"/>
+        </w:rPr>
+        <w:t>: A library to retrieve RSA public keys from a JWKS (JSON Web Key Set) endpoint.</w:t>
       </w:r>
     </w:p>
     <w:p>
@@ -1768,13 +1892,7 @@
         <w:rPr>
           <w:lang w:val="en-US"/>
         </w:rPr>
-        <w:t xml:space="preserve"> (</w:t>
-      </w:r>
-      <w:r>
-        <w:rPr>
-          <w:lang w:val="en-US"/>
-        </w:rPr>
-        <w:t xml:space="preserve">if </w:t>
+        <w:t xml:space="preserve"> (if </w:t>
       </w:r>
       <w:proofErr w:type="spellStart"/>
       <w:r>
@@ -1802,24 +1920,16 @@
         <w:rPr>
           <w:lang w:val="en-US"/>
         </w:rPr>
-        <w:t>)</w:t>
-      </w:r>
-      <w:r>
-        <w:rPr>
-          <w:lang w:val="en-US"/>
-        </w:rPr>
-        <w:t>.</w:t>
-      </w:r>
-    </w:p>
-    <w:p>
-      <w:pPr>
-        <w:pStyle w:val="PargrafodaLista"/>
-        <w:rPr>
-          <w:lang w:val="en-US"/>
-        </w:rPr>
-      </w:pPr>
-      <w:bookmarkStart w:id="0" w:name="_GoBack"/>
-      <w:bookmarkEnd w:id="0"/>
+        <w:t>).</w:t>
+      </w:r>
+    </w:p>
+    <w:p>
+      <w:pPr>
+        <w:pStyle w:val="PargrafodaLista"/>
+        <w:rPr>
+          <w:lang w:val="en-US"/>
+        </w:rPr>
+      </w:pPr>
     </w:p>
     <w:p>
       <w:pPr>
@@ -3741,7 +3851,7 @@
 </file>
 
 <file path=customXml/itemProps1.xml><?xml version="1.0" encoding="utf-8"?>
-<ds:datastoreItem xmlns:ds="http://schemas.openxmlformats.org/officeDocument/2006/customXml" ds:itemID="{B326F27E-8B2C-4902-81BA-53A374EE93C4}">
+<ds:datastoreItem xmlns:ds="http://schemas.openxmlformats.org/officeDocument/2006/customXml" ds:itemID="{9F99F497-8293-4F06-8441-4A3564728C77}">
   <ds:schemaRefs>
     <ds:schemaRef ds:uri="http://schemas.openxmlformats.org/officeDocument/2006/bibliography"/>
   </ds:schemaRefs>

</xml_diff>